<commit_message>
created tables in the database scheme code
</commit_message>
<xml_diff>
--- a/docs/livrable1.docx
+++ b/docs/livrable1.docx
@@ -8,6 +8,12 @@
           <w:lang w:val="fr-CA"/>
         </w:rPr>
       </w:pPr>
+      <w:r>
+        <w:rPr>
+          <w:lang w:val="fr-CA"/>
+        </w:rPr>
+        <w:t>RE</w:t>
+      </w:r>
       <w:r>
         <w:rPr>
           <w:lang w:val="fr-CA"/>

</xml_diff>